<commit_message>
link to repo added
</commit_message>
<xml_diff>
--- a/reports/D02/Student #3/03 - Requirements - Student #3.docx
+++ b/reports/D02/Student #3/03 - Requirements - Student #3.docx
@@ -171,7 +171,7 @@
               <w:sdtContent>
                 <w:permStart w:id="112657344" w:edGrp="everyone"/>
                 <w:r>
-                  <w:t xml:space="preserve">  https://github.com/adolfoborrego/Acme-ANS-D01-25.1.0    </w:t>
+                  <w:t xml:space="preserve">  https://github.com/adolfoborrego/Acme-ANS-D02-25.2.0    </w:t>
                 </w:r>
                 <w:permEnd w:id="112657344"/>
               </w:sdtContent>
@@ -428,15 +428,7 @@
               <w:sdtContent>
                 <w:permStart w:id="418127757" w:edGrp="everyone"/>
                 <w:r>
-                  <w:t xml:space="preserve"> Sevilla </w:t>
-                </w:r>
-                <w:proofErr w:type="spellStart"/>
-                <w:r>
-                  <w:t>Febrero</w:t>
-                </w:r>
-                <w:proofErr w:type="spellEnd"/>
-                <w:r>
-                  <w:t xml:space="preserve"> 18, 2025 </w:t>
+                  <w:t xml:space="preserve"> Sevilla Febrero 18, 2025 </w:t>
                 </w:r>
                 <w:permEnd w:id="418127757"/>
               </w:sdtContent>
@@ -661,15 +653,7 @@
         </w:rPr>
       </w:pPr>
       <w:r>
-        <w:t xml:space="preserve">Provide a link to your planning dashboard in GitHub to review the tasks, their </w:t>
-      </w:r>
-      <w:proofErr w:type="gramStart"/>
-      <w:r>
-        <w:t>current status</w:t>
-      </w:r>
-      <w:proofErr w:type="gramEnd"/>
-      <w:r>
-        <w:t xml:space="preserve">, and your schedule.  </w:t>
+        <w:t xml:space="preserve">Provide a link to your planning dashboard in GitHub to review the tasks, their current status, and your schedule.  </w:t>
       </w:r>
     </w:p>
     <w:p>
@@ -927,14 +911,12 @@
       <w:r>
         <w:t xml:space="preserve"> of the last update (in the past), the </w:t>
       </w:r>
-      <w:proofErr w:type="gramStart"/>
       <w:r>
         <w:rPr>
           <w:b/>
         </w:rPr>
         <w:t>current status</w:t>
       </w:r>
-      <w:proofErr w:type="gramEnd"/>
       <w:r>
         <w:t xml:space="preserve"> of the assignment ("CONFIRMED", "PENDING", or "CANCELLED"), and some </w:t>
       </w:r>
@@ -1151,25 +1133,21 @@
       <w:r>
         <w:t xml:space="preserve"> accounts with credentials “</w:t>
       </w:r>
-      <w:proofErr w:type="spellStart"/>
       <w:r>
         <w:rPr>
           <w:b/>
         </w:rPr>
         <w:t>memberX</w:t>
       </w:r>
-      <w:proofErr w:type="spellEnd"/>
       <w:r>
         <w:t>/</w:t>
       </w:r>
-      <w:proofErr w:type="spellStart"/>
       <w:r>
         <w:rPr>
           <w:b/>
         </w:rPr>
         <w:t>memberX</w:t>
       </w:r>
-      <w:proofErr w:type="spellEnd"/>
       <w:r>
         <w:t xml:space="preserve">” with X ranging from 1 to 4 (and different duties each).  Additionally, create a fifth member account </w:t>
       </w:r>
@@ -1235,15 +1213,7 @@
         </w:rPr>
       </w:pPr>
       <w:r>
-        <w:t xml:space="preserve">Provide a link to your planning dashboard in GitHub to review the tasks, their </w:t>
-      </w:r>
-      <w:proofErr w:type="gramStart"/>
-      <w:r>
-        <w:t>current status</w:t>
-      </w:r>
-      <w:proofErr w:type="gramEnd"/>
-      <w:r>
-        <w:t xml:space="preserve">, and your schedule.  </w:t>
+        <w:t xml:space="preserve">Provide a link to your planning dashboard in GitHub to review the tasks, their current status, and your schedule.  </w:t>
       </w:r>
     </w:p>
     <w:p>
@@ -1371,15 +1341,7 @@
         <w:pStyle w:val="Requirement-Body"/>
       </w:pPr>
       <w:r>
-        <w:t xml:space="preserve">Create, update, and publish their flight assignments. Only crew members with duty “LEAD ATTENDANT” can perform these operations. Please, note that to publish a flight assignment these cannot be linked to legs that have already occurred.  Additionally, only flight crew members with an "AVAILABLE" status can be assigned to a leg, and they cannot be assigned to multiple legs simultaneously.  Lastly, each leg can only have one pilot and one co-pilot.  The allocation of remaining roles for other flight crew members is at the discretion of the “LEAD ATTENDANT”.  Flight assignments can be updated or deleted </w:t>
-      </w:r>
-      <w:proofErr w:type="gramStart"/>
-      <w:r>
-        <w:t>as long as</w:t>
-      </w:r>
-      <w:proofErr w:type="gramEnd"/>
-      <w:r>
-        <w:t xml:space="preserve"> they have not been published.</w:t>
+        <w:t>Create, update, and publish their flight assignments. Only crew members with duty “LEAD ATTENDANT” can perform these operations. Please, note that to publish a flight assignment these cannot be linked to legs that have already occurred.  Additionally, only flight crew members with an "AVAILABLE" status can be assigned to a leg, and they cannot be assigned to multiple legs simultaneously.  Lastly, each leg can only have one pilot and one co-pilot.  The allocation of remaining roles for other flight crew members is at the discretion of the “LEAD ATTENDANT”.  Flight assignments can be updated or deleted as long as they have not been published.</w:t>
       </w:r>
     </w:p>
     <w:p>
@@ -1525,15 +1487,7 @@
         </w:rPr>
       </w:pPr>
       <w:r>
-        <w:t xml:space="preserve">Provide a link to your planning dashboard in GitHub to review the tasks, their </w:t>
-      </w:r>
-      <w:proofErr w:type="gramStart"/>
-      <w:r>
-        <w:t>current status</w:t>
-      </w:r>
-      <w:proofErr w:type="gramEnd"/>
-      <w:r>
-        <w:t xml:space="preserve">, and your schedule.  </w:t>
+        <w:t xml:space="preserve">Provide a link to your planning dashboard in GitHub to review the tasks, their current status, and your schedule.  </w:t>
       </w:r>
     </w:p>
     <w:p>
@@ -1704,15 +1658,7 @@
         </w:rPr>
       </w:pPr>
       <w:r>
-        <w:t xml:space="preserve">Provide a link to your planning dashboard in GitHub to review the tasks, their </w:t>
-      </w:r>
-      <w:proofErr w:type="gramStart"/>
-      <w:r>
-        <w:t>current status</w:t>
-      </w:r>
-      <w:proofErr w:type="gramEnd"/>
-      <w:r>
-        <w:t xml:space="preserve">, and your schedule. </w:t>
+        <w:t xml:space="preserve">Provide a link to your planning dashboard in GitHub to review the tasks, their current status, and your schedule. </w:t>
       </w:r>
       <w:r>
         <w:rPr>
@@ -4818,7 +4764,6 @@
     </w:pPr>
     <w:rPr>
       <w:rFonts w:cs="Arial"/>
-      <w:lang/>
     </w:rPr>
   </w:style>
   <w:style w:type="paragraph" w:styleId="ListParagraph">
@@ -6352,6 +6297,7 @@
     <w:rsid w:val="00BE6430"/>
     <w:rsid w:val="00C42E76"/>
     <w:rsid w:val="00C63AB0"/>
+    <w:rsid w:val="00C940CA"/>
     <w:rsid w:val="00D4788A"/>
     <w:rsid w:val="00D72CB9"/>
     <w:rsid w:val="00DB19FC"/>
@@ -6362,6 +6308,7 @@
     <w:rsid w:val="00ED34A4"/>
     <w:rsid w:val="00EF08F9"/>
     <w:rsid w:val="00EF214B"/>
+    <w:rsid w:val="00F14772"/>
     <w:rsid w:val="00F57527"/>
     <w:rsid w:val="00F64E54"/>
     <w:rsid w:val="00FA7306"/>

</xml_diff>